<commit_message>
change kick ball model description
</commit_message>
<xml_diff>
--- a/docs/Functional specification.docx
+++ b/docs/Functional specification.docx
@@ -10,14 +10,12 @@
       <w:r>
         <w:t>Функциональная спецификация игры «</w:t>
       </w:r>
-      <w:proofErr w:type="spellStart"/>
       <w:r>
         <w:rPr>
           <w:lang w:val="en-US"/>
         </w:rPr>
         <w:t>Cybersoccer</w:t>
       </w:r>
-      <w:proofErr w:type="spellEnd"/>
       <w:r>
         <w:t>».</w:t>
       </w:r>
@@ -65,7 +63,7 @@
         <w:t xml:space="preserve"> </w:t>
       </w:r>
       <w:r>
-        <w:t>пространстве. Очередность ходов футболистов определяется скоростью футболистов. После того, как каждый футболист отходил определенное (заранее обговоренное) количество раз, игра заканчивается и победителем объявляется тот игрок, который забил больше голов.</w:t>
+        <w:t>пространстве. Очередность ходов футболистов определяется скоростью футболистов. После того, как каждый футболист отходил определенное (заранее оговоренное) количество раз, игра заканчивается и победителем объявляется тот игрок, который забил больше голов.</w:t>
       </w:r>
     </w:p>
     <w:p>
@@ -607,46 +605,13 @@
         <w:rPr>
           <w:b/>
         </w:rPr>
-        <w:t xml:space="preserve">  </w:t>
-      </w:r>
-      <w:r>
-        <w:t xml:space="preserve">Для удара по мячу игроку необходимо переключится на управление мячом. Направление движения мяча определяется игроком. Оно может быть одно </w:t>
-      </w:r>
-      <w:r>
-        <w:t xml:space="preserve">из шести, в соответствии со сторонами шестиугольника, в котором находится мяч. </w:t>
-      </w:r>
-      <w:r>
-        <w:t xml:space="preserve">Выбрав направление удара, игрок должен выбрать дальность удара. У каждого футболиста есть максимальная дальность удара </w:t>
-      </w:r>
-      <w:r>
-        <w:rPr>
-          <w:lang w:val="en-US"/>
-        </w:rPr>
-        <w:t>L</w:t>
-      </w:r>
-      <w:r>
-        <w:t xml:space="preserve"> и уровень техники</w:t>
-      </w:r>
-      <w:r>
         <w:t xml:space="preserve"> </w:t>
       </w:r>
       <w:r>
-        <w:rPr>
-          <w:lang w:val="en-US"/>
-        </w:rPr>
-        <w:t>T</w:t>
-      </w:r>
-      <w:r>
-        <w:t>.</w:t>
-      </w:r>
-      <w:r>
-        <w:t xml:space="preserve"> </w:t>
-      </w:r>
-      <w:r>
-        <w:t>В соответствии с этими характеристиками</w:t>
-      </w:r>
-      <w:r>
-        <w:t xml:space="preserve"> и минимальным коэффициентом техники (который для всех одинаковый) удар может быть произведен на следующие дальности:</w:t>
+        <w:t>Для удара по мячу игроку необходимо</w:t>
+      </w:r>
+      <w:r>
+        <w:t xml:space="preserve"> выполнить следующие действия:</w:t>
       </w:r>
     </w:p>
     <w:p>
@@ -657,35 +622,15 @@
           <w:numId w:val="7"/>
         </w:numPr>
         <w:jc w:val="both"/>
-      </w:pPr>
-      <w:r>
-        <w:rPr>
-          <w:lang w:val="en-US"/>
-        </w:rPr>
-        <w:t xml:space="preserve">L – </w:t>
-      </w:r>
-      <w:r>
-        <w:t xml:space="preserve">если </w:t>
-      </w:r>
-      <w:r>
-        <w:rPr>
-          <w:lang w:val="en-US"/>
-        </w:rPr>
-        <w:t>T/</w:t>
-      </w:r>
-      <w:proofErr w:type="spellStart"/>
-      <w:r>
-        <w:rPr>
-          <w:lang w:val="en-US"/>
-        </w:rPr>
-        <w:t>minT</w:t>
-      </w:r>
-      <w:proofErr w:type="spellEnd"/>
-      <w:r>
-        <w:rPr>
-          <w:lang w:val="en-US"/>
-        </w:rPr>
-        <w:t xml:space="preserve"> = 1</w:t>
+        <w:rPr>
+          <w:b/>
+        </w:rPr>
+      </w:pPr>
+      <w:r>
+        <w:t>п</w:t>
+      </w:r>
+      <w:r>
+        <w:t>ереключится на управление мячом;</w:t>
       </w:r>
     </w:p>
     <w:p>
@@ -697,55 +642,11 @@
         </w:numPr>
         <w:jc w:val="both"/>
         <w:rPr>
-          <w:lang w:val="en-US"/>
-        </w:rPr>
-      </w:pPr>
-      <w:r>
-        <w:rPr>
-          <w:lang w:val="en-US"/>
-        </w:rPr>
-        <w:t>L</w:t>
-      </w:r>
-      <w:r>
-        <w:rPr>
-          <w:lang w:val="en-US"/>
-        </w:rPr>
-        <w:t xml:space="preserve">, </w:t>
-      </w:r>
-      <w:r>
-        <w:rPr>
-          <w:lang w:val="en-US"/>
-        </w:rPr>
-        <w:t xml:space="preserve">L/2 – </w:t>
-      </w:r>
-      <w:r>
-        <w:t>если</w:t>
-      </w:r>
-      <w:r>
-        <w:rPr>
-          <w:lang w:val="en-US"/>
-        </w:rPr>
-        <w:t xml:space="preserve"> </w:t>
-      </w:r>
-      <w:r>
-        <w:rPr>
-          <w:lang w:val="en-US"/>
-        </w:rPr>
-        <w:t>T/</w:t>
-      </w:r>
-      <w:proofErr w:type="spellStart"/>
-      <w:r>
-        <w:rPr>
-          <w:lang w:val="en-US"/>
-        </w:rPr>
-        <w:t>minT</w:t>
-      </w:r>
-      <w:proofErr w:type="spellEnd"/>
-      <w:r>
-        <w:rPr>
-          <w:lang w:val="en-US"/>
-        </w:rPr>
-        <w:t xml:space="preserve"> = 2</w:t>
+          <w:b/>
+        </w:rPr>
+      </w:pPr>
+      <w:r>
+        <w:t>навести мвшью на целевую клетку поля, при этом отрисуется траектория движения мяча, что бы определить не заденит ли мяч облости активности других футболистов;</w:t>
       </w:r>
     </w:p>
     <w:p>
@@ -757,43 +658,92 @@
         </w:numPr>
         <w:jc w:val="both"/>
         <w:rPr>
-          <w:lang w:val="en-US"/>
-        </w:rPr>
-      </w:pPr>
-      <w:r>
-        <w:rPr>
-          <w:lang w:val="en-US"/>
-        </w:rPr>
-        <w:t xml:space="preserve">L, 2L/3, L/3 – </w:t>
-      </w:r>
-      <w:r>
-        <w:t>если</w:t>
-      </w:r>
-      <w:r>
-        <w:rPr>
-          <w:lang w:val="en-US"/>
-        </w:rPr>
-        <w:t xml:space="preserve"> </w:t>
-      </w:r>
-      <w:r>
-        <w:rPr>
-          <w:lang w:val="en-US"/>
-        </w:rPr>
-        <w:t>T/</w:t>
-      </w:r>
-      <w:proofErr w:type="spellStart"/>
-      <w:r>
-        <w:rPr>
-          <w:lang w:val="en-US"/>
-        </w:rPr>
-        <w:t>minT</w:t>
-      </w:r>
-      <w:proofErr w:type="spellEnd"/>
-      <w:r>
-        <w:rPr>
-          <w:lang w:val="en-US"/>
-        </w:rPr>
-        <w:t xml:space="preserve"> = 3</w:t>
+          <w:b/>
+        </w:rPr>
+      </w:pPr>
+      <w:r>
+        <w:t>нажать на целевую клетку и мяч напрвится в нее по той траектории.</w:t>
+      </w:r>
+    </w:p>
+    <w:p>
+      <w:pPr>
+        <w:pStyle w:val="ListParagraph"/>
+        <w:numPr>
+          <w:ilvl w:val="0"/>
+          <w:numId w:val="7"/>
+        </w:numPr>
+        <w:jc w:val="both"/>
+        <w:rPr>
+          <w:b/>
+        </w:rPr>
+      </w:pPr>
+      <w:r>
+        <w:rPr>
+          <w:b/>
+        </w:rPr>
+        <w:t>Прием не движущегося мяча</w:t>
+      </w:r>
+      <w:r>
+        <w:rPr>
+          <w:b/>
+        </w:rPr>
+        <w:t xml:space="preserve">. </w:t>
+      </w:r>
+      <w:r>
+        <w:t>Каждый футболист может завладеть мячом, который не принадлежит никому и покоится в одной из клеток футбольного поля. Для этого просто необходимо, что бы мяч оказался в одной из клеток активной зоны футболиста.</w:t>
+      </w:r>
+    </w:p>
+    <w:p>
+      <w:pPr>
+        <w:pStyle w:val="ListParagraph"/>
+        <w:numPr>
+          <w:ilvl w:val="0"/>
+          <w:numId w:val="7"/>
+        </w:numPr>
+        <w:jc w:val="both"/>
+        <w:rPr>
+          <w:b/>
+        </w:rPr>
+      </w:pPr>
+      <w:r>
+        <w:rPr>
+          <w:b/>
+        </w:rPr>
+        <w:t xml:space="preserve">Прием движущегося мяча. </w:t>
+      </w:r>
+      <w:r>
+        <w:t>Каждый футболист может завладеть движущимся мячом. Для этого мяч должен оказаться в одной из клеток активной зоны футболиста.</w:t>
+      </w:r>
+    </w:p>
+    <w:p>
+      <w:pPr>
+        <w:pStyle w:val="ListParagraph"/>
+        <w:numPr>
+          <w:ilvl w:val="0"/>
+          <w:numId w:val="7"/>
+        </w:numPr>
+        <w:jc w:val="both"/>
+        <w:rPr>
+          <w:b/>
+        </w:rPr>
+      </w:pPr>
+      <w:r>
+        <w:rPr>
+          <w:b/>
+        </w:rPr>
+        <w:t>Движение с мячом через зону активности соперника</w:t>
+      </w:r>
+      <w:r>
+        <w:rPr>
+          <w:b/>
+        </w:rPr>
+        <w:t xml:space="preserve">. </w:t>
+      </w:r>
+      <w:r>
+        <w:t>Когда один футболист, двигается с мячом через зону активности другого футболиста, он рискует потерять мяч.</w:t>
+      </w:r>
+      <w:r>
+        <w:t xml:space="preserve"> В этом случае события могут развиваться следующим образом:</w:t>
       </w:r>
     </w:p>
     <w:p>
@@ -805,29 +755,11 @@
         </w:numPr>
         <w:jc w:val="both"/>
         <w:rPr>
-          <w:lang w:val="en-US"/>
-        </w:rPr>
-      </w:pPr>
-      <w:r>
-        <w:rPr>
-          <w:lang w:val="en-US"/>
-        </w:rPr>
-        <w:t xml:space="preserve">L, 3L/4, L/2, L/4 – </w:t>
-      </w:r>
-      <w:r>
-        <w:t>если</w:t>
-      </w:r>
-      <w:r>
-        <w:rPr>
-          <w:lang w:val="en-US"/>
-        </w:rPr>
-        <w:t xml:space="preserve"> </w:t>
-      </w:r>
-      <w:r>
-        <w:rPr>
-          <w:lang w:val="en-US"/>
-        </w:rPr>
-        <w:t>T/mint = 4</w:t>
+          <w:b/>
+        </w:rPr>
+      </w:pPr>
+      <w:r>
+        <w:t>Мяч остается у футболиста, который им владеет, если уровень его уровень техники больше, либо равен  уровню борьбы футболиста, в зону активности которого он попал.</w:t>
       </w:r>
     </w:p>
     <w:p>
@@ -838,131 +770,12 @@
           <w:numId w:val="7"/>
         </w:numPr>
         <w:jc w:val="both"/>
-      </w:pPr>
-      <w:r>
-        <w:t>И т.д.</w:t>
-      </w:r>
-    </w:p>
-    <w:p>
-      <w:pPr>
-        <w:ind w:left="993"/>
-        <w:jc w:val="both"/>
-      </w:pPr>
-      <w:r>
-        <w:t>Таким образом, чем выше уровень техники футболист, тем лучше он управляет мячом.</w:t>
-      </w:r>
-    </w:p>
-    <w:p>
-      <w:pPr>
-        <w:pStyle w:val="ListParagraph"/>
-        <w:numPr>
-          <w:ilvl w:val="0"/>
-          <w:numId w:val="7"/>
-        </w:numPr>
-        <w:jc w:val="both"/>
-        <w:rPr>
-          <w:b/>
-        </w:rPr>
-      </w:pPr>
-      <w:r>
-        <w:rPr>
-          <w:b/>
-        </w:rPr>
-        <w:t>Прием не движущегося мяча</w:t>
-      </w:r>
-      <w:r>
-        <w:rPr>
-          <w:b/>
-        </w:rPr>
-        <w:t xml:space="preserve">. </w:t>
-      </w:r>
-      <w:r>
-        <w:t>Каждый футболист может завладеть мячом, который не принадлежит никому и покоится в одной из клеток футбольного поля. Для этого просто необходимо, что бы мяч оказался в одной из клеток активной зоны футболиста.</w:t>
-      </w:r>
-    </w:p>
-    <w:p>
-      <w:pPr>
-        <w:pStyle w:val="ListParagraph"/>
-        <w:numPr>
-          <w:ilvl w:val="0"/>
-          <w:numId w:val="7"/>
-        </w:numPr>
-        <w:jc w:val="both"/>
-        <w:rPr>
-          <w:b/>
-        </w:rPr>
-      </w:pPr>
-      <w:r>
-        <w:rPr>
-          <w:b/>
-        </w:rPr>
+        <w:rPr>
+          <w:b/>
+        </w:rPr>
+      </w:pPr>
+      <w:r>
         <w:lastRenderedPageBreak/>
-        <w:t xml:space="preserve">Прием движущегося мяча. </w:t>
-      </w:r>
-      <w:r>
-        <w:t>Каждый футболист может завладеть движущимся мячом. Для этого мяч должен оказаться в одной из клеток активной зоны футболиста.</w:t>
-      </w:r>
-    </w:p>
-    <w:p>
-      <w:pPr>
-        <w:pStyle w:val="ListParagraph"/>
-        <w:numPr>
-          <w:ilvl w:val="0"/>
-          <w:numId w:val="7"/>
-        </w:numPr>
-        <w:jc w:val="both"/>
-        <w:rPr>
-          <w:b/>
-        </w:rPr>
-      </w:pPr>
-      <w:r>
-        <w:rPr>
-          <w:b/>
-        </w:rPr>
-        <w:t>Движение с мячом через зону активности соперника</w:t>
-      </w:r>
-      <w:r>
-        <w:rPr>
-          <w:b/>
-        </w:rPr>
-        <w:t xml:space="preserve">. </w:t>
-      </w:r>
-      <w:r>
-        <w:t>Когда один футболист, двигается с мячом через зону активности другого футболиста, он рискует потерять мяч.</w:t>
-      </w:r>
-      <w:r>
-        <w:t xml:space="preserve"> В этом случае события могут развиваться следующим образом:</w:t>
-      </w:r>
-    </w:p>
-    <w:p>
-      <w:pPr>
-        <w:pStyle w:val="ListParagraph"/>
-        <w:numPr>
-          <w:ilvl w:val="1"/>
-          <w:numId w:val="7"/>
-        </w:numPr>
-        <w:jc w:val="both"/>
-        <w:rPr>
-          <w:b/>
-        </w:rPr>
-      </w:pPr>
-      <w:r>
-        <w:t>Мяч остается у футболиста, который им владеет, если уровень его уровень техники больше, либо равен  уровню борьбы футболиста, в зону активности которого он попал.</w:t>
-      </w:r>
-    </w:p>
-    <w:p>
-      <w:pPr>
-        <w:pStyle w:val="ListParagraph"/>
-        <w:numPr>
-          <w:ilvl w:val="1"/>
-          <w:numId w:val="7"/>
-        </w:numPr>
-        <w:jc w:val="both"/>
-        <w:rPr>
-          <w:b/>
-        </w:rPr>
-      </w:pPr>
-      <w:r>
         <w:t>Мяч переходит к футболисту, бывшему без мяча, если его уровень борьбы больше, чем уровень техники у футболиста, владеющего мячом.</w:t>
       </w:r>
     </w:p>

</xml_diff>